<commit_message>
updated question paper features
</commit_message>
<xml_diff>
--- a/assignmentTemplates/assignment_template.docx
+++ b/assignmentTemplates/assignment_template.docx
@@ -7,14 +7,23 @@
         <w:pStyle w:val="Normal"/>
         <w:spacing w:lineRule="auto" w:line="240" w:before="0" w:after="57"/>
         <w:jc w:val="center"/>
-        <w:rPr/>
+        <w:rPr>
+          <w:b/>
+          <w:b/>
+          <w:bCs/>
+        </w:rPr>
       </w:pPr>
       <w:r>
-        <w:rPr/>
+        <w:rPr>
+          <w:b/>
+          <w:bCs/>
+        </w:rPr>
         <w:t>+++INS  subject_name+++(+++</w:t>
       </w:r>
       <w:r>
         <w:rPr>
+          <w:b/>
+          <w:bCs/>
           <w:i/>
           <w:iCs/>
         </w:rPr>
@@ -22,13 +31,18 @@
       </w:r>
       <w:r>
         <w:rPr>
+          <w:b/>
+          <w:bCs/>
           <w:i w:val="false"/>
           <w:iCs w:val="false"/>
         </w:rPr>
         <w:t>INS subject_code+++</w:t>
       </w:r>
       <w:r>
-        <w:rPr/>
+        <w:rPr>
+          <w:b/>
+          <w:bCs/>
+        </w:rPr>
         <w:t>)</w:t>
       </w:r>
     </w:p>
@@ -40,8 +54,15 @@
         <w:rPr/>
       </w:pPr>
       <w:r>
+        <w:rPr>
+          <w:b/>
+          <w:bCs/>
+        </w:rPr>
+        <w:t>Date:</w:t>
+      </w:r>
+      <w:r>
         <w:rPr/>
-        <w:t>Date: +++INS last_date_of_submission+++</w:t>
+        <w:t xml:space="preserve"> +++INS last_date_of_submission+++</w:t>
       </w:r>
     </w:p>
     <w:p>
@@ -49,10 +70,17 @@
         <w:pStyle w:val="Normal"/>
         <w:spacing w:lineRule="auto" w:line="240" w:before="0" w:after="57"/>
         <w:jc w:val="center"/>
-        <w:rPr/>
+        <w:rPr>
+          <w:b/>
+          <w:b/>
+          <w:bCs/>
+        </w:rPr>
       </w:pPr>
       <w:r>
-        <w:rPr/>
+        <w:rPr>
+          <w:b/>
+          <w:bCs/>
+        </w:rPr>
         <w:t>Unit:  +++INS unit_name+++ (CO+++INS cognitive_level+++)</w:t>
       </w:r>
     </w:p>
@@ -61,12 +89,17 @@
         <w:pStyle w:val="Normal"/>
         <w:spacing w:lineRule="auto" w:line="240" w:before="0" w:after="57"/>
         <w:jc w:val="center"/>
-        <w:rPr/>
+        <w:rPr>
+          <w:b/>
+          <w:b/>
+          <w:bCs/>
+        </w:rPr>
       </w:pPr>
       <w:r>
         <w:rPr>
           <w:rFonts w:ascii="Calibri;Carlito;sans-serif" w:hAnsi="Calibri;Carlito;sans-serif"/>
-          <w:b w:val="false"/>
+          <w:b/>
+          <w:bCs/>
           <w:i w:val="false"/>
           <w:caps w:val="false"/>
           <w:smallCaps w:val="false"/>
@@ -92,7 +125,7 @@
         </w:tblBorders>
         <w:tblCellMar>
           <w:top w:w="55" w:type="dxa"/>
-          <w:left w:w="52" w:type="dxa"/>
+          <w:left w:w="51" w:type="dxa"/>
           <w:bottom w:w="55" w:type="dxa"/>
           <w:right w:w="55" w:type="dxa"/>
         </w:tblCellMar>
@@ -122,10 +155,17 @@
               <w:pStyle w:val="TableContents"/>
               <w:spacing w:before="0" w:after="200"/>
               <w:jc w:val="center"/>
-              <w:rPr/>
+              <w:rPr>
+                <w:b/>
+                <w:b/>
+                <w:bCs/>
+              </w:rPr>
             </w:pPr>
             <w:r>
-              <w:rPr/>
+              <w:rPr>
+                <w:b/>
+                <w:bCs/>
+              </w:rPr>
               <w:t>Course Outcomes</w:t>
             </w:r>
           </w:p>
@@ -414,7 +454,8 @@
       <w:r>
         <w:rPr>
           <w:rFonts w:ascii="Calibri;Carlito;sans-serif" w:hAnsi="Calibri;Carlito;sans-serif"/>
-          <w:b w:val="false"/>
+          <w:b/>
+          <w:bCs/>
           <w:i w:val="false"/>
           <w:caps w:val="false"/>
           <w:smallCaps w:val="false"/>
@@ -422,7 +463,42 @@
           <w:spacing w:val="0"/>
           <w:sz w:val="22"/>
         </w:rPr>
-        <w:t>Q+++INS $q.question_no+++). +++INS $q.question+++</w:t>
+        <w:t>Q+++INS $q.question_no+++).</w:t>
+      </w:r>
+      <w:r>
+        <w:rPr>
+          <w:rFonts w:ascii="Calibri;Carlito;sans-serif" w:hAnsi="Calibri;Carlito;sans-serif"/>
+          <w:b w:val="false"/>
+          <w:i w:val="false"/>
+          <w:caps w:val="false"/>
+          <w:smallCaps w:val="false"/>
+          <w:color w:val="000000"/>
+          <w:spacing w:val="0"/>
+          <w:sz w:val="22"/>
+        </w:rPr>
+        <w:t xml:space="preserve"> +++INS $q.question+++</w:t>
+      </w:r>
+    </w:p>
+    <w:p>
+      <w:pPr>
+        <w:pStyle w:val="Normal"/>
+        <w:spacing w:lineRule="auto" w:line="240" w:before="0" w:after="57"/>
+        <w:jc w:val="left"/>
+        <w:rPr>
+          <w:rFonts w:ascii="Calibri;Carlito;sans-serif" w:hAnsi="Calibri;Carlito;sans-serif"/>
+          <w:b w:val="false"/>
+          <w:b w:val="false"/>
+          <w:i w:val="false"/>
+          <w:i w:val="false"/>
+          <w:caps w:val="false"/>
+          <w:smallCaps w:val="false"/>
+          <w:color w:val="000000"/>
+          <w:spacing w:val="0"/>
+          <w:sz w:val="22"/>
+        </w:rPr>
+      </w:pPr>
+      <w:r>
+        <w:rPr/>
       </w:r>
     </w:p>
     <w:p>
@@ -465,6 +541,28 @@
           <w:sz w:val="22"/>
         </w:rPr>
         <w:t>+++IMAGE getImage($q.image)+++</w:t>
+      </w:r>
+    </w:p>
+    <w:p>
+      <w:pPr>
+        <w:pStyle w:val="Normal"/>
+        <w:spacing w:lineRule="auto" w:line="240" w:before="0" w:after="57"/>
+        <w:jc w:val="left"/>
+        <w:rPr>
+          <w:rFonts w:ascii="Calibri;Carlito;sans-serif" w:hAnsi="Calibri;Carlito;sans-serif"/>
+          <w:b w:val="false"/>
+          <w:b w:val="false"/>
+          <w:i w:val="false"/>
+          <w:i w:val="false"/>
+          <w:caps w:val="false"/>
+          <w:smallCaps w:val="false"/>
+          <w:color w:val="000000"/>
+          <w:spacing w:val="0"/>
+          <w:sz w:val="22"/>
+        </w:rPr>
+      </w:pPr>
+      <w:r>
+        <w:rPr/>
       </w:r>
     </w:p>
     <w:p>
@@ -537,25 +635,7 @@
       <w:rPr/>
     </w:pPr>
     <w:r>
-      <w:rPr>
-        <w:color w:val="FF0000"/>
-      </w:rPr>
-      <w:t>{last_name}</w:t>
-    </w:r>
-    <w:r>
       <w:rPr/>
-      <w:tab/>
-    </w:r>
-    <w:r>
-      <w:rPr>
-        <w:highlight w:val="yellow"/>
-      </w:rPr>
-      <w:t>{first_name}</w:t>
-    </w:r>
-    <w:r>
-      <w:rPr/>
-      <w:tab/>
-      <w:t>{phone}</w:t>
     </w:r>
   </w:p>
 </w:ftr>

</xml_diff>